<commit_message>
worked on altium sponsorship stuff
</commit_message>
<xml_diff>
--- a/Altium Sponsorship documents/Auxiliary information.docx
+++ b/Altium Sponsorship documents/Auxiliary information.docx
@@ -13,21 +13,7 @@
         <w:rPr>
           <w:rFonts w:ascii="Arial" w:eastAsia="Times New Roman" w:hAnsi="Arial" w:cs="Arial"/>
         </w:rPr>
-        <w:t xml:space="preserve">Description of team for </w:t>
-      </w:r>
-      <w:proofErr w:type="spellStart"/>
-      <w:r>
-        <w:rPr>
-          <w:rFonts w:ascii="Arial" w:eastAsia="Times New Roman" w:hAnsi="Arial" w:cs="Arial"/>
-        </w:rPr>
-        <w:t>Altium</w:t>
-      </w:r>
-      <w:proofErr w:type="spellEnd"/>
-      <w:r>
-        <w:rPr>
-          <w:rFonts w:ascii="Arial" w:eastAsia="Times New Roman" w:hAnsi="Arial" w:cs="Arial"/>
-        </w:rPr>
-        <w:t xml:space="preserve"> website:</w:t>
+        <w:t>Description of team for Altium website:</w:t>
       </w:r>
     </w:p>
     <w:p>
@@ -70,22 +56,28 @@
       <w:pPr>
         <w:contextualSpacing/>
         <w:rPr>
-          <w:rFonts w:ascii="Arial" w:hAnsi="Arial" w:cs="Arial"/>
-        </w:rPr>
-      </w:pPr>
-      <w:proofErr w:type="spellStart"/>
-      <w:r>
-        <w:rPr>
-          <w:rFonts w:ascii="Arial" w:hAnsi="Arial" w:cs="Arial"/>
-        </w:rPr>
-        <w:t>Oshman</w:t>
-      </w:r>
-      <w:proofErr w:type="spellEnd"/>
-      <w:r>
-        <w:rPr>
-          <w:rFonts w:ascii="Arial" w:hAnsi="Arial" w:cs="Arial"/>
-        </w:rPr>
-        <w:t xml:space="preserve"> Engineering Design Kitchen</w:t>
+          <w:rFonts w:ascii="Arial" w:eastAsia="Times New Roman" w:hAnsi="Arial" w:cs="Arial"/>
+        </w:rPr>
+      </w:pPr>
+      <w:r>
+        <w:rPr>
+          <w:rFonts w:ascii="Arial" w:eastAsia="Times New Roman" w:hAnsi="Arial" w:cs="Arial"/>
+        </w:rPr>
+        <w:t>Team Axon Mobile</w:t>
+      </w:r>
+    </w:p>
+    <w:p>
+      <w:pPr>
+        <w:contextualSpacing/>
+        <w:rPr>
+          <w:rFonts w:ascii="Arial" w:hAnsi="Arial" w:cs="Arial"/>
+        </w:rPr>
+      </w:pPr>
+      <w:r>
+        <w:rPr>
+          <w:rFonts w:ascii="Arial" w:hAnsi="Arial" w:cs="Arial"/>
+        </w:rPr>
+        <w:t>Oshman Engineering Design Kitchen</w:t>
       </w:r>
     </w:p>
     <w:p>
@@ -371,29 +363,23 @@
         <w:rPr>
           <w:rFonts w:ascii="Arial" w:eastAsia="Times New Roman" w:hAnsi="Arial" w:cs="Arial"/>
         </w:rPr>
-        <w:t>aeg6@rice</w:t>
+        <w:t>aeg6@rice.edu</w:t>
+      </w:r>
+    </w:p>
+    <w:p>
+      <w:pPr>
+        <w:rPr>
+          <w:rFonts w:ascii="Arial" w:hAnsi="Arial" w:cs="Arial"/>
+        </w:rPr>
+      </w:pPr>
+      <w:r>
+        <w:rPr>
+          <w:rFonts w:ascii="Arial" w:hAnsi="Arial" w:cs="Arial"/>
+        </w:rPr>
+        <w:t>Team Facebook URL: To be determined</w:t>
       </w:r>
       <w:bookmarkStart w:id="0" w:name="_GoBack"/>
       <w:bookmarkEnd w:id="0"/>
-      <w:r>
-        <w:rPr>
-          <w:rFonts w:ascii="Arial" w:eastAsia="Times New Roman" w:hAnsi="Arial" w:cs="Arial"/>
-        </w:rPr>
-        <w:t>.edu</w:t>
-      </w:r>
-    </w:p>
-    <w:p>
-      <w:pPr>
-        <w:rPr>
-          <w:rFonts w:ascii="Arial" w:hAnsi="Arial" w:cs="Arial"/>
-        </w:rPr>
-      </w:pPr>
-      <w:r>
-        <w:rPr>
-          <w:rFonts w:ascii="Arial" w:hAnsi="Arial" w:cs="Arial"/>
-        </w:rPr>
-        <w:t>Team Facebook URL: ( )</w:t>
-      </w:r>
     </w:p>
     <w:p>
       <w:pPr>

</xml_diff>